<commit_message>
cleanup of docs folder
</commit_message>
<xml_diff>
--- a/docs/manuscripts/euc manuscript/intro_101117.docx
+++ b/docs/manuscripts/euc manuscript/intro_101117.docx
@@ -766,22 +766,35 @@
     <w:p>
       <w:pPr>
         <w:rPr>
+          <w:color w:val="FF0000"/>
+        </w:rPr>
+      </w:pPr>
+      <w:r>
+        <w:rPr>
+          <w:color w:val="FF0000"/>
+        </w:rPr>
+        <w:t>We have concentrated the initial analysis of this dataset on photosynthesis, as it represents one of the most important and abundant sets of biochemical reactions within leaves as well as in the biosphere as a whole (Blankenship &amp; Hartman 1998; Raven 2013, Evan</w:t>
+      </w:r>
+    </w:p>
+    <w:p>
+      <w:pPr>
+        <w:rPr>
           <w:bCs/>
         </w:rPr>
       </w:pPr>
-      <w:r>
-        <w:rPr>
-          <w:color w:val="FF0000"/>
-        </w:rPr>
-        <w:t>We have concentrated the initial analysis of this dataset on photosynthesis, as it represents one of the most important and abundant sets of biochemical reactions within leaves as well as in the biosphere as a whole (Blankenship &amp; Hartman 1998; Raven 2013, Evan</w:t>
-      </w:r>
-      <w:bookmarkStart w:id="3" w:name="_GoBack"/>
-      <w:bookmarkEnd w:id="3"/>
-      <w:r>
-        <w:rPr>
-          <w:color w:val="FF0000"/>
-        </w:rPr>
-        <w:t xml:space="preserve">s &amp; </w:t>
+      <w:proofErr w:type="gramStart"/>
+      <w:r>
+        <w:rPr>
+          <w:color w:val="FF0000"/>
+        </w:rPr>
+        <w:t>s</w:t>
+      </w:r>
+      <w:proofErr w:type="gramEnd"/>
+      <w:r>
+        <w:rPr>
+          <w:color w:val="FF0000"/>
+        </w:rPr>
+        <w:t xml:space="preserve"> &amp; </w:t>
       </w:r>
       <w:proofErr w:type="spellStart"/>
       <w:r>
@@ -1192,780 +1205,780 @@
       <w:r>
         <w:t xml:space="preserve">his effect has been observed for </w:t>
       </w:r>
+      <w:commentRangeStart w:id="3"/>
+      <w:r>
+        <w:t xml:space="preserve">Rubisco in a number of studies (summarised by </w:t>
+      </w:r>
+      <w:proofErr w:type="spellStart"/>
+      <w:r>
+        <w:t>Hikosaka</w:t>
+      </w:r>
+      <w:proofErr w:type="spellEnd"/>
+      <w:r>
+        <w:t xml:space="preserve"> et al 2006).</w:t>
+      </w:r>
+      <w:commentRangeEnd w:id="3"/>
+      <w:r>
+        <w:rPr>
+          <w:rStyle w:val="CommentReference"/>
+        </w:rPr>
+        <w:commentReference w:id="3"/>
+      </w:r>
+      <w:r>
+        <w:t xml:space="preserve"> </w:t>
+      </w:r>
+    </w:p>
+    <w:p>
+      <w:pPr>
+        <w:rPr>
+          <w:u w:val="single"/>
+        </w:rPr>
+      </w:pPr>
+      <w:r>
+        <w:rPr>
+          <w:u w:val="single"/>
+        </w:rPr>
+        <w:t xml:space="preserve">Both </w:t>
+      </w:r>
+      <w:proofErr w:type="spellStart"/>
+      <w:r>
+        <w:rPr>
+          <w:u w:val="single"/>
+        </w:rPr>
+        <w:t>CC</w:t>
+      </w:r>
+      <w:r>
+        <w:rPr>
+          <w:u w:val="single"/>
+          <w:vertAlign w:val="subscript"/>
+        </w:rPr>
+        <w:t>area</w:t>
+      </w:r>
+      <w:proofErr w:type="spellEnd"/>
+      <w:r>
+        <w:rPr>
+          <w:u w:val="single"/>
+        </w:rPr>
+        <w:t xml:space="preserve"> and </w:t>
+      </w:r>
+      <w:proofErr w:type="spellStart"/>
+      <w:r>
+        <w:rPr>
+          <w:u w:val="single"/>
+        </w:rPr>
+        <w:t>PS</w:t>
+      </w:r>
+      <w:r>
+        <w:rPr>
+          <w:u w:val="single"/>
+          <w:vertAlign w:val="subscript"/>
+        </w:rPr>
+        <w:t>area</w:t>
+      </w:r>
+      <w:proofErr w:type="spellEnd"/>
+      <w:r>
+        <w:rPr>
+          <w:u w:val="single"/>
+        </w:rPr>
+        <w:t xml:space="preserve"> declined</w:t>
+      </w:r>
+      <w:r>
+        <w:rPr>
+          <w:u w:val="single"/>
+        </w:rPr>
+        <w:t xml:space="preserve"> notably </w:t>
+      </w:r>
+      <w:r>
+        <w:rPr>
+          <w:u w:val="single"/>
+        </w:rPr>
+        <w:t>with increasing MAT</w:t>
+      </w:r>
+      <w:r>
+        <w:rPr>
+          <w:u w:val="single"/>
+        </w:rPr>
+        <w:t xml:space="preserve"> (stat, Fig. 3b-</w:t>
+      </w:r>
+      <w:r>
+        <w:rPr>
+          <w:u w:val="single"/>
+        </w:rPr>
+        <w:t>I, stat Fig XX % blah</w:t>
+      </w:r>
+      <w:r>
+        <w:rPr>
+          <w:u w:val="single"/>
+        </w:rPr>
+        <w:t>)</w:t>
+      </w:r>
+      <w:r>
+        <w:rPr>
+          <w:u w:val="single"/>
+        </w:rPr>
+        <w:t>.</w:t>
+      </w:r>
+      <w:r>
+        <w:rPr>
+          <w:u w:val="single"/>
+        </w:rPr>
+        <w:t xml:space="preserve"> </w:t>
+      </w:r>
+      <w:r>
+        <w:rPr>
+          <w:u w:val="single"/>
+        </w:rPr>
+        <w:t>N</w:t>
+      </w:r>
+      <w:r>
+        <w:rPr>
+          <w:u w:val="single"/>
+        </w:rPr>
+        <w:t>e</w:t>
+      </w:r>
+      <w:r>
+        <w:rPr>
+          <w:u w:val="single"/>
+        </w:rPr>
+        <w:t xml:space="preserve">ither </w:t>
+      </w:r>
+      <w:proofErr w:type="spellStart"/>
+      <w:r>
+        <w:rPr>
+          <w:u w:val="single"/>
+        </w:rPr>
+        <w:t>CC</w:t>
+      </w:r>
+      <w:r>
+        <w:rPr>
+          <w:u w:val="single"/>
+          <w:vertAlign w:val="subscript"/>
+        </w:rPr>
+        <w:t>frac</w:t>
+      </w:r>
+      <w:proofErr w:type="spellEnd"/>
+      <w:r>
+        <w:rPr>
+          <w:u w:val="single"/>
+          <w:vertAlign w:val="subscript"/>
+        </w:rPr>
+        <w:t xml:space="preserve"> </w:t>
+      </w:r>
+      <w:r>
+        <w:rPr>
+          <w:u w:val="single"/>
+        </w:rPr>
+        <w:t xml:space="preserve">nor </w:t>
+      </w:r>
+      <w:proofErr w:type="spellStart"/>
+      <w:r>
+        <w:rPr>
+          <w:u w:val="single"/>
+        </w:rPr>
+        <w:t>PS</w:t>
+      </w:r>
+      <w:r>
+        <w:rPr>
+          <w:u w:val="single"/>
+          <w:vertAlign w:val="subscript"/>
+        </w:rPr>
+        <w:t>frac</w:t>
+      </w:r>
+      <w:proofErr w:type="spellEnd"/>
+      <w:r>
+        <w:rPr>
+          <w:u w:val="single"/>
+          <w:vertAlign w:val="subscript"/>
+        </w:rPr>
+        <w:t xml:space="preserve"> </w:t>
+      </w:r>
+      <w:r>
+        <w:rPr>
+          <w:u w:val="single"/>
+        </w:rPr>
+        <w:t>changed</w:t>
+      </w:r>
+      <w:r>
+        <w:rPr>
+          <w:u w:val="single"/>
+        </w:rPr>
+        <w:t xml:space="preserve"> </w:t>
+      </w:r>
+      <w:r>
+        <w:rPr>
+          <w:u w:val="single"/>
+        </w:rPr>
+        <w:t>systematically</w:t>
+      </w:r>
+      <w:r>
+        <w:rPr>
+          <w:u w:val="single"/>
+        </w:rPr>
+        <w:t xml:space="preserve"> over temperature gradients</w:t>
+      </w:r>
+      <w:r>
+        <w:rPr>
+          <w:u w:val="single"/>
+        </w:rPr>
+        <w:t xml:space="preserve"> (Fig stat %).</w:t>
+      </w:r>
+    </w:p>
+    <w:p>
+      <w:pPr>
+        <w:rPr>
+          <w:b/>
+        </w:rPr>
+      </w:pPr>
+      <w:r>
+        <w:rPr>
+          <w:b/>
+        </w:rPr>
+        <w:t>MAP</w:t>
+      </w:r>
+    </w:p>
+    <w:p>
+      <w:r>
+        <w:t xml:space="preserve">We also expected that investment in Calvin cycle enzymes </w:t>
+      </w:r>
+      <w:r>
+        <w:t>would</w:t>
+      </w:r>
+      <w:r>
+        <w:t xml:space="preserve"> increase towards drier sites. By effecting greater internal CO2 drawdown, rate of CO2 uptake can be maintained at lower stomatal conductance, reducing the water cost of photosynthesis for dryland plants (Wright et al. 2001a</w:t>
+      </w:r>
+      <w:proofErr w:type="gramStart"/>
+      <w:r>
+        <w:t>,b</w:t>
+      </w:r>
+      <w:proofErr w:type="gramEnd"/>
+      <w:r>
+        <w:t xml:space="preserve">, </w:t>
+      </w:r>
+      <w:proofErr w:type="spellStart"/>
+      <w:r>
+        <w:t>Scalon</w:t>
+      </w:r>
+      <w:proofErr w:type="spellEnd"/>
+      <w:r>
+        <w:t xml:space="preserve"> &amp; Wright 2017). </w:t>
+      </w:r>
+    </w:p>
+    <w:p>
+      <w:proofErr w:type="spellStart"/>
+      <w:r>
+        <w:rPr>
+          <w:u w:val="single"/>
+        </w:rPr>
+        <w:t>CC</w:t>
+      </w:r>
+      <w:r>
+        <w:rPr>
+          <w:u w:val="single"/>
+          <w:vertAlign w:val="subscript"/>
+        </w:rPr>
+        <w:t>area</w:t>
+      </w:r>
+      <w:proofErr w:type="spellEnd"/>
+      <w:r>
+        <w:rPr>
+          <w:u w:val="single"/>
+        </w:rPr>
+        <w:t xml:space="preserve"> declined strongly with increasing MAP (Fig x stat %), although n</w:t>
+      </w:r>
+      <w:r>
+        <w:rPr>
+          <w:u w:val="single"/>
+        </w:rPr>
+        <w:t xml:space="preserve">o </w:t>
+      </w:r>
+      <w:r>
+        <w:rPr>
+          <w:u w:val="single"/>
+        </w:rPr>
+        <w:t xml:space="preserve">response of </w:t>
+      </w:r>
+      <w:proofErr w:type="spellStart"/>
+      <w:r>
+        <w:rPr>
+          <w:u w:val="single"/>
+        </w:rPr>
+        <w:t>CC</w:t>
+      </w:r>
+      <w:r>
+        <w:rPr>
+          <w:u w:val="single"/>
+          <w:vertAlign w:val="subscript"/>
+        </w:rPr>
+        <w:t>frac</w:t>
+      </w:r>
+      <w:proofErr w:type="spellEnd"/>
+      <w:r>
+        <w:rPr>
+          <w:u w:val="single"/>
+        </w:rPr>
+        <w:t xml:space="preserve"> over the</w:t>
+      </w:r>
+      <w:r>
+        <w:rPr>
+          <w:u w:val="single"/>
+        </w:rPr>
+        <w:t xml:space="preserve"> </w:t>
+      </w:r>
+      <w:r>
+        <w:rPr>
+          <w:u w:val="single"/>
+        </w:rPr>
+        <w:t>precipitation gradient</w:t>
+      </w:r>
+      <w:r>
+        <w:rPr>
+          <w:u w:val="single"/>
+        </w:rPr>
+        <w:t xml:space="preserve"> was observed (Fig. 3b-iii)</w:t>
+      </w:r>
+      <w:r>
+        <w:t xml:space="preserve">. </w:t>
+      </w:r>
+      <w:r>
+        <w:t xml:space="preserve">This indicates that leaves alter their capacity to absorb CO2 from the </w:t>
+      </w:r>
+      <w:r>
+        <w:rPr>
+          <w:color w:val="FF0000"/>
+        </w:rPr>
+        <w:t>mesophyll / extracellular spaces</w:t>
+      </w:r>
+      <w:r>
+        <w:rPr>
+          <w:color w:val="FF0000"/>
+        </w:rPr>
+        <w:t xml:space="preserve"> </w:t>
+      </w:r>
+      <w:r>
+        <w:t xml:space="preserve">during stomatal closure by increasing </w:t>
+      </w:r>
+      <w:proofErr w:type="gramStart"/>
+      <w:r>
+        <w:t>the per</w:t>
+      </w:r>
+      <w:proofErr w:type="gramEnd"/>
+      <w:r>
+        <w:t xml:space="preserve"> leaf area amount of Calvin Cycle enzymes, rather than the amounts of these enzymes </w:t>
+      </w:r>
+      <w:r>
+        <w:t>relative to other proteins.</w:t>
+      </w:r>
+    </w:p>
+    <w:p>
+      <w:proofErr w:type="spellStart"/>
+      <w:r>
+        <w:t>PS</w:t>
+      </w:r>
+      <w:r>
+        <w:rPr>
+          <w:vertAlign w:val="subscript"/>
+        </w:rPr>
+        <w:t>area</w:t>
+      </w:r>
+      <w:proofErr w:type="spellEnd"/>
+      <w:r>
+        <w:t xml:space="preserve"> showed no significant trend but </w:t>
+      </w:r>
+      <w:proofErr w:type="spellStart"/>
+      <w:r>
+        <w:t>PS</w:t>
+      </w:r>
+      <w:r>
+        <w:rPr>
+          <w:vertAlign w:val="subscript"/>
+        </w:rPr>
+        <w:t>frac</w:t>
+      </w:r>
+      <w:proofErr w:type="spellEnd"/>
+      <w:r>
+        <w:rPr>
+          <w:vertAlign w:val="subscript"/>
+        </w:rPr>
+        <w:t xml:space="preserve"> </w:t>
+      </w:r>
+      <w:r>
+        <w:t>increased by x% over the precipitation gradient. We had no expectation of a direct effect of precipitation on investment in photosystem proteins, although cross-correlation between precipitation and vegetation canopy density may underlie this latter trend.</w:t>
+      </w:r>
+    </w:p>
+    <w:p>
+      <w:pPr>
+        <w:rPr>
+          <w:i/>
+        </w:rPr>
+      </w:pPr>
+      <w:r>
+        <w:rPr>
+          <w:i/>
+        </w:rPr>
+        <w:t>c</w:t>
+      </w:r>
+      <w:r>
+        <w:rPr>
+          <w:i/>
+        </w:rPr>
+        <w:t xml:space="preserve">.) </w:t>
+      </w:r>
+      <w:proofErr w:type="gramStart"/>
+      <w:r>
+        <w:rPr>
+          <w:i/>
+        </w:rPr>
+        <w:t>second</w:t>
+      </w:r>
+      <w:proofErr w:type="gramEnd"/>
+      <w:r>
+        <w:rPr>
+          <w:i/>
+        </w:rPr>
+        <w:t xml:space="preserve"> scatterplot panel</w:t>
+      </w:r>
+    </w:p>
+    <w:p>
+      <w:r>
+        <w:t xml:space="preserve">One obvious way </w:t>
+      </w:r>
+      <w:proofErr w:type="spellStart"/>
+      <w:r>
+        <w:t>CC</w:t>
+      </w:r>
+      <w:r>
+        <w:rPr>
+          <w:vertAlign w:val="subscript"/>
+        </w:rPr>
+        <w:t>area</w:t>
+      </w:r>
+      <w:proofErr w:type="spellEnd"/>
+      <w:r>
+        <w:t xml:space="preserve"> can change is via changes in depth of mesophyll, and indeed adju</w:t>
+      </w:r>
+      <w:r>
+        <w:t>stments</w:t>
+      </w:r>
+      <w:r>
+        <w:t xml:space="preserve"> in per leaf area Calvin cycle protein abundance occurred to some extent via changes in leaf mass per area (LMA) (Fig. 3c-i). The</w:t>
+      </w:r>
+      <w:r>
+        <w:t xml:space="preserve"> substantial </w:t>
+      </w:r>
+      <w:r>
+        <w:t xml:space="preserve">scatter </w:t>
+      </w:r>
+      <w:r>
+        <w:t>in</w:t>
+      </w:r>
+      <w:r>
+        <w:t xml:space="preserve"> the </w:t>
+      </w:r>
+      <w:r>
+        <w:t>Calvin cycle</w:t>
+      </w:r>
+      <w:r>
+        <w:t xml:space="preserve"> – LMA relationship indicat</w:t>
+      </w:r>
+      <w:r>
+        <w:t>es</w:t>
+      </w:r>
+      <w:r>
+        <w:t xml:space="preserve"> that LMA respond</w:t>
+      </w:r>
+      <w:r>
+        <w:t>ed</w:t>
+      </w:r>
+      <w:r>
+        <w:t xml:space="preserve"> </w:t>
+      </w:r>
+      <w:r>
+        <w:t>to</w:t>
+      </w:r>
+      <w:r>
+        <w:t xml:space="preserve"> </w:t>
+      </w:r>
+      <w:r>
+        <w:t xml:space="preserve">other </w:t>
+      </w:r>
+      <w:r>
+        <w:t xml:space="preserve">requirements </w:t>
+      </w:r>
+      <w:r>
+        <w:t>in addition to carboxylation</w:t>
+      </w:r>
+      <w:r>
+        <w:t xml:space="preserve"> capacity</w:t>
+      </w:r>
+      <w:r>
+        <w:rPr>
+          <w:strike/>
+        </w:rPr>
+        <w:t>, reflecting the involvement of both nitrogen- and carbon-dominant components in determining LMA</w:t>
+      </w:r>
+      <w:r>
+        <w:t>.</w:t>
+      </w:r>
+      <w:r>
+        <w:t xml:space="preserve"> </w:t>
+      </w:r>
+      <w:r>
+        <w:t>Conversely,</w:t>
+      </w:r>
+      <w:r>
+        <w:t xml:space="preserve"> </w:t>
+      </w:r>
+      <w:proofErr w:type="spellStart"/>
+      <w:r>
+        <w:t>PS</w:t>
+      </w:r>
+      <w:r>
+        <w:rPr>
+          <w:vertAlign w:val="subscript"/>
+        </w:rPr>
+        <w:t>area</w:t>
+      </w:r>
+      <w:proofErr w:type="spellEnd"/>
+      <w:r>
+        <w:t xml:space="preserve"> was not related to LMA (Fig. 3c-ii), and </w:t>
+      </w:r>
+      <w:proofErr w:type="spellStart"/>
+      <w:r>
+        <w:t>PS</w:t>
+      </w:r>
+      <w:r>
+        <w:rPr>
+          <w:vertAlign w:val="subscript"/>
+        </w:rPr>
+        <w:t>frac</w:t>
+      </w:r>
+      <w:proofErr w:type="spellEnd"/>
+      <w:r>
+        <w:t xml:space="preserve"> </w:t>
+      </w:r>
+      <w:r>
+        <w:t xml:space="preserve">declined </w:t>
+      </w:r>
+      <w:proofErr w:type="spellStart"/>
+      <w:r>
+        <w:t>declined</w:t>
+      </w:r>
+      <w:proofErr w:type="spellEnd"/>
+      <w:r>
+        <w:t xml:space="preserve"> notably as LMA increased</w:t>
+      </w:r>
+      <w:r>
+        <w:t>.</w:t>
+      </w:r>
+    </w:p>
+    <w:p>
+      <w:r>
+        <w:t xml:space="preserve">The range of interspecific variation in </w:t>
+      </w:r>
+      <w:proofErr w:type="spellStart"/>
+      <w:r>
+        <w:t>PS</w:t>
+      </w:r>
+      <w:r>
+        <w:rPr>
+          <w:vertAlign w:val="subscript"/>
+        </w:rPr>
+        <w:t>frac</w:t>
+      </w:r>
+      <w:proofErr w:type="spellEnd"/>
+      <w:r>
+        <w:t xml:space="preserve"> (0.09-0.23, 2.6-fold) was considerably higher than for </w:t>
+      </w:r>
+      <w:proofErr w:type="spellStart"/>
+      <w:r>
+        <w:t>CC</w:t>
+      </w:r>
+      <w:r>
+        <w:rPr>
+          <w:vertAlign w:val="subscript"/>
+        </w:rPr>
+        <w:t>frac</w:t>
+      </w:r>
+      <w:proofErr w:type="spellEnd"/>
+      <w:r>
+        <w:t xml:space="preserve"> (0.30-0.39, 1.3-fold), and the correlation between </w:t>
+      </w:r>
+      <w:proofErr w:type="spellStart"/>
+      <w:r>
+        <w:t>PS</w:t>
+      </w:r>
+      <w:r>
+        <w:rPr>
+          <w:vertAlign w:val="subscript"/>
+        </w:rPr>
+        <w:t>area</w:t>
+      </w:r>
+      <w:proofErr w:type="spellEnd"/>
+      <w:r>
+        <w:t xml:space="preserve"> and total leaf protein per area was somewhat weaker than that of </w:t>
+      </w:r>
+      <w:proofErr w:type="spellStart"/>
+      <w:r>
+        <w:t>CC</w:t>
+      </w:r>
+      <w:r>
+        <w:rPr>
+          <w:vertAlign w:val="subscript"/>
+        </w:rPr>
+        <w:t>area</w:t>
+      </w:r>
+      <w:proofErr w:type="spellEnd"/>
+      <w:r>
+        <w:rPr>
+          <w:vertAlign w:val="subscript"/>
+        </w:rPr>
+        <w:t xml:space="preserve"> </w:t>
+      </w:r>
+      <w:r>
+        <w:t>(R2)</w:t>
+      </w:r>
+      <w:r>
+        <w:t xml:space="preserve">. </w:t>
+      </w:r>
+    </w:p>
+    <w:p>
+      <w:r>
+        <w:t xml:space="preserve">Together, these observations provide suggest that eucalypt leaves can adjust to different light conditions by optimising fractional protein allocation to the light harvesting apparatus (some stats and numbers), while adjustment of carboxylation capacity is largely achieved through bulk changes in per leaf area protein content. </w:t>
+      </w:r>
+    </w:p>
+    <w:p>
+      <w:pPr>
+        <w:rPr>
+          <w:strike/>
+        </w:rPr>
+      </w:pPr>
+    </w:p>
+    <w:p>
+      <w:pPr>
+        <w:rPr>
+          <w:i/>
+        </w:rPr>
+      </w:pPr>
+      <w:r>
+        <w:rPr>
+          <w:i/>
+        </w:rPr>
+        <w:t>d.) protein abundance</w:t>
+      </w:r>
+      <w:r>
+        <w:rPr>
+          <w:i/>
+        </w:rPr>
+        <w:t>/concentration/LMA</w:t>
+      </w:r>
+      <w:r>
+        <w:rPr>
+          <w:i/>
+        </w:rPr>
+        <w:t xml:space="preserve"> multiple regressions</w:t>
+      </w:r>
+    </w:p>
+    <w:p>
+      <w:r>
+        <w:t>Demands for extra Calvin cycle protein at low temperatures (due to temperature dependence of enzyme kinetics) and in water limited environments (to maximise CO2 drawdown at low stomatal conductance) were complementary:</w:t>
+      </w:r>
+      <w:r>
+        <w:t xml:space="preserve"> </w:t>
+      </w:r>
+      <w:r>
+        <w:t xml:space="preserve">leaves sampled at cold dry sites required the most protein, while leaves from warm wet sites experienced neither constraint, having both </w:t>
+      </w:r>
+      <w:proofErr w:type="spellStart"/>
+      <w:r>
+        <w:t>CC</w:t>
+      </w:r>
+      <w:r>
+        <w:rPr>
+          <w:vertAlign w:val="subscript"/>
+        </w:rPr>
+        <w:t>area</w:t>
+      </w:r>
+      <w:proofErr w:type="spellEnd"/>
+      <w:r>
+        <w:t xml:space="preserve"> and low LMA.</w:t>
+      </w:r>
+    </w:p>
+    <w:p>
+      <w:r>
+        <w:t>The role of LMA v</w:t>
+      </w:r>
+      <w:r>
+        <w:t>er</w:t>
+      </w:r>
+      <w:r>
+        <w:t>s</w:t>
+      </w:r>
+      <w:r>
+        <w:t xml:space="preserve">us </w:t>
+      </w:r>
+      <w:r>
+        <w:t>protein concentration (</w:t>
+      </w:r>
+      <w:r>
+        <w:t>Calvin cycle protein</w:t>
+      </w:r>
+      <w:r>
+        <w:t xml:space="preserve"> as a fraction of leaf dry mass</w:t>
+      </w:r>
+      <w:r>
+        <w:t xml:space="preserve">, </w:t>
+      </w:r>
+      <w:proofErr w:type="spellStart"/>
+      <w:r>
+        <w:t>CC</w:t>
+      </w:r>
+      <w:r>
+        <w:rPr>
+          <w:vertAlign w:val="subscript"/>
+        </w:rPr>
+        <w:t>conc</w:t>
+      </w:r>
+      <w:proofErr w:type="spellEnd"/>
+      <w:r>
+        <w:t xml:space="preserve">) </w:t>
+      </w:r>
+      <w:r>
+        <w:t>in d</w:t>
+      </w:r>
+      <w:r>
+        <w:t xml:space="preserve">etermining </w:t>
+      </w:r>
+      <w:proofErr w:type="spellStart"/>
+      <w:r>
+        <w:t>CC</w:t>
+      </w:r>
+      <w:r>
+        <w:rPr>
+          <w:vertAlign w:val="subscript"/>
+        </w:rPr>
+        <w:t>area</w:t>
+      </w:r>
       <w:commentRangeStart w:id="4"/>
-      <w:r>
-        <w:t xml:space="preserve">Rubisco in a number of studies (summarised by </w:t>
-      </w:r>
-      <w:proofErr w:type="spellStart"/>
-      <w:r>
-        <w:t>Hikosaka</w:t>
-      </w:r>
-      <w:proofErr w:type="spellEnd"/>
-      <w:r>
-        <w:t xml:space="preserve"> et al 2006).</w:t>
+      <w:proofErr w:type="spellEnd"/>
+      <w:r>
+        <w:t xml:space="preserve"> depend</w:t>
+      </w:r>
+      <w:r>
+        <w:t>ed</w:t>
+      </w:r>
+      <w:r>
+        <w:t xml:space="preserve"> interactively on MAP and MAT</w:t>
+      </w:r>
+      <w:r>
+        <w:t xml:space="preserve"> (</w:t>
       </w:r>
       <w:commentRangeEnd w:id="4"/>
-      <w:r>
-        <w:rPr>
-          <w:rStyle w:val="CommentReference"/>
-        </w:rPr>
-        <w:commentReference w:id="4"/>
-      </w:r>
-      <w:r>
-        <w:t xml:space="preserve"> </w:t>
-      </w:r>
-    </w:p>
-    <w:p>
-      <w:pPr>
-        <w:rPr>
-          <w:u w:val="single"/>
-        </w:rPr>
-      </w:pPr>
-      <w:r>
-        <w:rPr>
-          <w:u w:val="single"/>
-        </w:rPr>
-        <w:t xml:space="preserve">Both </w:t>
-      </w:r>
-      <w:proofErr w:type="spellStart"/>
-      <w:r>
-        <w:rPr>
-          <w:u w:val="single"/>
-        </w:rPr>
-        <w:t>CC</w:t>
-      </w:r>
-      <w:r>
-        <w:rPr>
-          <w:u w:val="single"/>
-          <w:vertAlign w:val="subscript"/>
-        </w:rPr>
-        <w:t>area</w:t>
-      </w:r>
-      <w:proofErr w:type="spellEnd"/>
-      <w:r>
-        <w:rPr>
-          <w:u w:val="single"/>
-        </w:rPr>
-        <w:t xml:space="preserve"> and </w:t>
-      </w:r>
-      <w:proofErr w:type="spellStart"/>
-      <w:r>
-        <w:rPr>
-          <w:u w:val="single"/>
-        </w:rPr>
-        <w:t>PS</w:t>
-      </w:r>
-      <w:r>
-        <w:rPr>
-          <w:u w:val="single"/>
-          <w:vertAlign w:val="subscript"/>
-        </w:rPr>
-        <w:t>area</w:t>
-      </w:r>
-      <w:proofErr w:type="spellEnd"/>
-      <w:r>
-        <w:rPr>
-          <w:u w:val="single"/>
-        </w:rPr>
-        <w:t xml:space="preserve"> declined</w:t>
-      </w:r>
-      <w:r>
-        <w:rPr>
-          <w:u w:val="single"/>
-        </w:rPr>
-        <w:t xml:space="preserve"> notably </w:t>
-      </w:r>
-      <w:r>
-        <w:rPr>
-          <w:u w:val="single"/>
-        </w:rPr>
-        <w:t>with increasing MAT</w:t>
-      </w:r>
-      <w:r>
-        <w:rPr>
-          <w:u w:val="single"/>
-        </w:rPr>
-        <w:t xml:space="preserve"> (stat, Fig. 3b-</w:t>
-      </w:r>
-      <w:r>
-        <w:rPr>
-          <w:u w:val="single"/>
-        </w:rPr>
-        <w:t>I, stat Fig XX % blah</w:t>
-      </w:r>
-      <w:r>
-        <w:rPr>
-          <w:u w:val="single"/>
-        </w:rPr>
-        <w:t>)</w:t>
-      </w:r>
-      <w:r>
-        <w:rPr>
-          <w:u w:val="single"/>
-        </w:rPr>
-        <w:t>.</w:t>
-      </w:r>
-      <w:r>
-        <w:rPr>
-          <w:u w:val="single"/>
-        </w:rPr>
-        <w:t xml:space="preserve"> </w:t>
-      </w:r>
-      <w:r>
-        <w:rPr>
-          <w:u w:val="single"/>
-        </w:rPr>
-        <w:t>N</w:t>
-      </w:r>
-      <w:r>
-        <w:rPr>
-          <w:u w:val="single"/>
-        </w:rPr>
-        <w:t>e</w:t>
-      </w:r>
-      <w:r>
-        <w:rPr>
-          <w:u w:val="single"/>
-        </w:rPr>
-        <w:t xml:space="preserve">ither </w:t>
-      </w:r>
-      <w:proofErr w:type="spellStart"/>
-      <w:r>
-        <w:rPr>
-          <w:u w:val="single"/>
-        </w:rPr>
-        <w:t>CC</w:t>
-      </w:r>
-      <w:r>
-        <w:rPr>
-          <w:u w:val="single"/>
-          <w:vertAlign w:val="subscript"/>
-        </w:rPr>
-        <w:t>frac</w:t>
-      </w:r>
-      <w:proofErr w:type="spellEnd"/>
-      <w:r>
-        <w:rPr>
-          <w:u w:val="single"/>
-          <w:vertAlign w:val="subscript"/>
-        </w:rPr>
-        <w:t xml:space="preserve"> </w:t>
-      </w:r>
-      <w:r>
-        <w:rPr>
-          <w:u w:val="single"/>
-        </w:rPr>
-        <w:t xml:space="preserve">nor </w:t>
-      </w:r>
-      <w:proofErr w:type="spellStart"/>
-      <w:r>
-        <w:rPr>
-          <w:u w:val="single"/>
-        </w:rPr>
-        <w:t>PS</w:t>
-      </w:r>
-      <w:r>
-        <w:rPr>
-          <w:u w:val="single"/>
-          <w:vertAlign w:val="subscript"/>
-        </w:rPr>
-        <w:t>frac</w:t>
-      </w:r>
-      <w:proofErr w:type="spellEnd"/>
-      <w:r>
-        <w:rPr>
-          <w:u w:val="single"/>
-          <w:vertAlign w:val="subscript"/>
-        </w:rPr>
-        <w:t xml:space="preserve"> </w:t>
-      </w:r>
-      <w:r>
-        <w:rPr>
-          <w:u w:val="single"/>
-        </w:rPr>
-        <w:t>changed</w:t>
-      </w:r>
-      <w:r>
-        <w:rPr>
-          <w:u w:val="single"/>
-        </w:rPr>
-        <w:t xml:space="preserve"> </w:t>
-      </w:r>
-      <w:r>
-        <w:rPr>
-          <w:u w:val="single"/>
-        </w:rPr>
-        <w:t>systematically</w:t>
-      </w:r>
-      <w:r>
-        <w:rPr>
-          <w:u w:val="single"/>
-        </w:rPr>
-        <w:t xml:space="preserve"> over temperature gradients</w:t>
-      </w:r>
-      <w:r>
-        <w:rPr>
-          <w:u w:val="single"/>
-        </w:rPr>
-        <w:t xml:space="preserve"> (Fig stat %).</w:t>
-      </w:r>
-    </w:p>
-    <w:p>
-      <w:pPr>
-        <w:rPr>
-          <w:b/>
-        </w:rPr>
-      </w:pPr>
-      <w:r>
-        <w:rPr>
-          <w:b/>
-        </w:rPr>
-        <w:t>MAP</w:t>
-      </w:r>
-    </w:p>
-    <w:p>
-      <w:r>
-        <w:t xml:space="preserve">We also expected that investment in Calvin cycle enzymes </w:t>
-      </w:r>
-      <w:r>
-        <w:t>would</w:t>
-      </w:r>
-      <w:r>
-        <w:t xml:space="preserve"> increase towards drier sites. By effecting greater internal CO2 drawdown, rate of CO2 uptake can be maintained at lower stomatal conductance, reducing the water cost of photosynthesis for dryland plants (Wright et al. 2001a</w:t>
-      </w:r>
-      <w:proofErr w:type="gramStart"/>
-      <w:r>
-        <w:t>,b</w:t>
-      </w:r>
-      <w:proofErr w:type="gramEnd"/>
-      <w:r>
-        <w:t xml:space="preserve">, </w:t>
-      </w:r>
-      <w:proofErr w:type="spellStart"/>
-      <w:r>
-        <w:t>Scalon</w:t>
-      </w:r>
-      <w:proofErr w:type="spellEnd"/>
-      <w:r>
-        <w:t xml:space="preserve"> &amp; Wright 2017). </w:t>
-      </w:r>
-    </w:p>
-    <w:p>
-      <w:proofErr w:type="spellStart"/>
-      <w:r>
-        <w:rPr>
-          <w:u w:val="single"/>
-        </w:rPr>
-        <w:t>CC</w:t>
-      </w:r>
-      <w:r>
-        <w:rPr>
-          <w:u w:val="single"/>
-          <w:vertAlign w:val="subscript"/>
-        </w:rPr>
-        <w:t>area</w:t>
-      </w:r>
-      <w:proofErr w:type="spellEnd"/>
-      <w:r>
-        <w:rPr>
-          <w:u w:val="single"/>
-        </w:rPr>
-        <w:t xml:space="preserve"> declined strongly with increasing MAP (Fig x stat %), although n</w:t>
-      </w:r>
-      <w:r>
-        <w:rPr>
-          <w:u w:val="single"/>
-        </w:rPr>
-        <w:t xml:space="preserve">o </w:t>
-      </w:r>
-      <w:r>
-        <w:rPr>
-          <w:u w:val="single"/>
-        </w:rPr>
-        <w:t xml:space="preserve">response of </w:t>
-      </w:r>
-      <w:proofErr w:type="spellStart"/>
-      <w:r>
-        <w:rPr>
-          <w:u w:val="single"/>
-        </w:rPr>
-        <w:t>CC</w:t>
-      </w:r>
-      <w:r>
-        <w:rPr>
-          <w:u w:val="single"/>
-          <w:vertAlign w:val="subscript"/>
-        </w:rPr>
-        <w:t>frac</w:t>
-      </w:r>
-      <w:proofErr w:type="spellEnd"/>
-      <w:r>
-        <w:rPr>
-          <w:u w:val="single"/>
-        </w:rPr>
-        <w:t xml:space="preserve"> over the</w:t>
-      </w:r>
-      <w:r>
-        <w:rPr>
-          <w:u w:val="single"/>
-        </w:rPr>
-        <w:t xml:space="preserve"> </w:t>
-      </w:r>
-      <w:r>
-        <w:rPr>
-          <w:u w:val="single"/>
-        </w:rPr>
-        <w:t>precipitation gradient</w:t>
-      </w:r>
-      <w:r>
-        <w:rPr>
-          <w:u w:val="single"/>
-        </w:rPr>
-        <w:t xml:space="preserve"> was observed (Fig. 3b-iii)</w:t>
-      </w:r>
-      <w:r>
-        <w:t xml:space="preserve">. </w:t>
-      </w:r>
-      <w:r>
-        <w:t xml:space="preserve">This indicates that leaves alter their capacity to absorb CO2 from the </w:t>
-      </w:r>
-      <w:r>
-        <w:rPr>
-          <w:color w:val="FF0000"/>
-        </w:rPr>
-        <w:t>mesophyll / extracellular spaces</w:t>
-      </w:r>
-      <w:r>
-        <w:rPr>
-          <w:color w:val="FF0000"/>
-        </w:rPr>
-        <w:t xml:space="preserve"> </w:t>
-      </w:r>
-      <w:r>
-        <w:t xml:space="preserve">during stomatal closure by increasing </w:t>
-      </w:r>
-      <w:proofErr w:type="gramStart"/>
-      <w:r>
-        <w:t>the per</w:t>
-      </w:r>
-      <w:proofErr w:type="gramEnd"/>
-      <w:r>
-        <w:t xml:space="preserve"> leaf area amount of Calvin Cycle enzymes, rather than the amounts of these enzymes </w:t>
-      </w:r>
-      <w:r>
-        <w:t>relative to other proteins.</w:t>
-      </w:r>
-    </w:p>
-    <w:p>
-      <w:proofErr w:type="spellStart"/>
-      <w:r>
-        <w:t>PS</w:t>
-      </w:r>
-      <w:r>
-        <w:rPr>
-          <w:vertAlign w:val="subscript"/>
-        </w:rPr>
-        <w:t>area</w:t>
-      </w:r>
-      <w:proofErr w:type="spellEnd"/>
-      <w:r>
-        <w:t xml:space="preserve"> showed no significant trend but </w:t>
-      </w:r>
-      <w:proofErr w:type="spellStart"/>
-      <w:r>
-        <w:t>PS</w:t>
-      </w:r>
-      <w:r>
-        <w:rPr>
-          <w:vertAlign w:val="subscript"/>
-        </w:rPr>
-        <w:t>frac</w:t>
-      </w:r>
-      <w:proofErr w:type="spellEnd"/>
-      <w:r>
-        <w:rPr>
-          <w:vertAlign w:val="subscript"/>
-        </w:rPr>
-        <w:t xml:space="preserve"> </w:t>
-      </w:r>
-      <w:r>
-        <w:t>increased by x% over the precipitation gradient. We had no expectation of a direct effect of precipitation on investment in photosystem proteins, although cross-correlation between precipitation and vegetation canopy density may underlie this latter trend.</w:t>
-      </w:r>
-    </w:p>
-    <w:p>
-      <w:pPr>
-        <w:rPr>
-          <w:i/>
-        </w:rPr>
-      </w:pPr>
-      <w:r>
-        <w:rPr>
-          <w:i/>
-        </w:rPr>
-        <w:t>c</w:t>
-      </w:r>
-      <w:r>
-        <w:rPr>
-          <w:i/>
-        </w:rPr>
-        <w:t xml:space="preserve">.) </w:t>
-      </w:r>
-      <w:proofErr w:type="gramStart"/>
-      <w:r>
-        <w:rPr>
-          <w:i/>
-        </w:rPr>
-        <w:t>second</w:t>
-      </w:r>
-      <w:proofErr w:type="gramEnd"/>
-      <w:r>
-        <w:rPr>
-          <w:i/>
-        </w:rPr>
-        <w:t xml:space="preserve"> scatterplot panel</w:t>
-      </w:r>
-    </w:p>
-    <w:p>
-      <w:r>
-        <w:t xml:space="preserve">One obvious way </w:t>
-      </w:r>
-      <w:proofErr w:type="spellStart"/>
-      <w:r>
-        <w:t>CC</w:t>
-      </w:r>
-      <w:r>
-        <w:rPr>
-          <w:vertAlign w:val="subscript"/>
-        </w:rPr>
-        <w:t>area</w:t>
-      </w:r>
-      <w:proofErr w:type="spellEnd"/>
-      <w:r>
-        <w:t xml:space="preserve"> can change is via changes in depth of mesophyll, and indeed adju</w:t>
-      </w:r>
-      <w:r>
-        <w:t>stments</w:t>
-      </w:r>
-      <w:r>
-        <w:t xml:space="preserve"> in per leaf area Calvin cycle protein abundance occurred to some extent via changes in leaf mass per area (LMA) (Fig. 3c-i). The</w:t>
-      </w:r>
-      <w:r>
-        <w:t xml:space="preserve"> substantial </w:t>
-      </w:r>
-      <w:r>
-        <w:t xml:space="preserve">scatter </w:t>
-      </w:r>
-      <w:r>
-        <w:t>in</w:t>
-      </w:r>
-      <w:r>
-        <w:t xml:space="preserve"> the </w:t>
-      </w:r>
-      <w:r>
-        <w:t>Calvin cycle</w:t>
-      </w:r>
-      <w:r>
-        <w:t xml:space="preserve"> – LMA relationship indicat</w:t>
-      </w:r>
-      <w:r>
-        <w:t>es</w:t>
-      </w:r>
-      <w:r>
-        <w:t xml:space="preserve"> that LMA respond</w:t>
-      </w:r>
-      <w:r>
-        <w:t>ed</w:t>
-      </w:r>
-      <w:r>
-        <w:t xml:space="preserve"> </w:t>
-      </w:r>
-      <w:r>
-        <w:t>to</w:t>
-      </w:r>
-      <w:r>
-        <w:t xml:space="preserve"> </w:t>
-      </w:r>
-      <w:r>
-        <w:t xml:space="preserve">other </w:t>
-      </w:r>
-      <w:r>
-        <w:t xml:space="preserve">requirements </w:t>
-      </w:r>
-      <w:r>
-        <w:t>in addition to carboxylation</w:t>
-      </w:r>
-      <w:r>
-        <w:t xml:space="preserve"> capacity</w:t>
-      </w:r>
-      <w:r>
-        <w:rPr>
-          <w:strike/>
-        </w:rPr>
-        <w:t>, reflecting the involvement of both nitrogen- and carbon-dominant components in determining LMA</w:t>
-      </w:r>
-      <w:r>
-        <w:t>.</w:t>
-      </w:r>
-      <w:r>
-        <w:t xml:space="preserve"> </w:t>
-      </w:r>
-      <w:r>
-        <w:t>Conversely,</w:t>
-      </w:r>
-      <w:r>
-        <w:t xml:space="preserve"> </w:t>
-      </w:r>
-      <w:proofErr w:type="spellStart"/>
-      <w:r>
-        <w:t>PS</w:t>
-      </w:r>
-      <w:r>
-        <w:rPr>
-          <w:vertAlign w:val="subscript"/>
-        </w:rPr>
-        <w:t>area</w:t>
-      </w:r>
-      <w:proofErr w:type="spellEnd"/>
-      <w:r>
-        <w:t xml:space="preserve"> was not related to LMA (Fig. 3c-ii), and </w:t>
-      </w:r>
-      <w:proofErr w:type="spellStart"/>
-      <w:r>
-        <w:t>PS</w:t>
-      </w:r>
-      <w:r>
-        <w:rPr>
-          <w:vertAlign w:val="subscript"/>
-        </w:rPr>
-        <w:t>frac</w:t>
-      </w:r>
-      <w:proofErr w:type="spellEnd"/>
-      <w:r>
-        <w:t xml:space="preserve"> </w:t>
-      </w:r>
-      <w:r>
-        <w:t xml:space="preserve">declined </w:t>
-      </w:r>
-      <w:proofErr w:type="spellStart"/>
-      <w:r>
-        <w:t>declined</w:t>
-      </w:r>
-      <w:proofErr w:type="spellEnd"/>
-      <w:r>
-        <w:t xml:space="preserve"> notably as LMA increased</w:t>
-      </w:r>
-      <w:r>
-        <w:t>.</w:t>
-      </w:r>
-    </w:p>
-    <w:p>
-      <w:r>
-        <w:t xml:space="preserve">The range of interspecific variation in </w:t>
-      </w:r>
-      <w:proofErr w:type="spellStart"/>
-      <w:r>
-        <w:t>PS</w:t>
-      </w:r>
-      <w:r>
-        <w:rPr>
-          <w:vertAlign w:val="subscript"/>
-        </w:rPr>
-        <w:t>frac</w:t>
-      </w:r>
-      <w:proofErr w:type="spellEnd"/>
-      <w:r>
-        <w:t xml:space="preserve"> (0.09-0.23, 2.6-fold) was considerably higher than for </w:t>
-      </w:r>
-      <w:proofErr w:type="spellStart"/>
-      <w:r>
-        <w:t>CC</w:t>
-      </w:r>
-      <w:r>
-        <w:rPr>
-          <w:vertAlign w:val="subscript"/>
-        </w:rPr>
-        <w:t>frac</w:t>
-      </w:r>
-      <w:proofErr w:type="spellEnd"/>
-      <w:r>
-        <w:t xml:space="preserve"> (0.30-0.39, 1.3-fold), and the correlation between </w:t>
-      </w:r>
-      <w:proofErr w:type="spellStart"/>
-      <w:r>
-        <w:t>PS</w:t>
-      </w:r>
-      <w:r>
-        <w:rPr>
-          <w:vertAlign w:val="subscript"/>
-        </w:rPr>
-        <w:t>area</w:t>
-      </w:r>
-      <w:proofErr w:type="spellEnd"/>
-      <w:r>
-        <w:t xml:space="preserve"> and total leaf protein per area was somewhat weaker than that of </w:t>
-      </w:r>
-      <w:proofErr w:type="spellStart"/>
-      <w:r>
-        <w:t>CC</w:t>
-      </w:r>
-      <w:r>
-        <w:rPr>
-          <w:vertAlign w:val="subscript"/>
-        </w:rPr>
-        <w:t>area</w:t>
-      </w:r>
-      <w:proofErr w:type="spellEnd"/>
-      <w:r>
-        <w:rPr>
-          <w:vertAlign w:val="subscript"/>
-        </w:rPr>
-        <w:t xml:space="preserve"> </w:t>
-      </w:r>
-      <w:r>
-        <w:t>(R2)</w:t>
-      </w:r>
-      <w:r>
-        <w:t xml:space="preserve">. </w:t>
-      </w:r>
-    </w:p>
-    <w:p>
-      <w:r>
-        <w:t xml:space="preserve">Together, these observations provide suggest that eucalypt leaves can adjust to different light conditions by optimising fractional protein allocation to the light harvesting apparatus (some stats and numbers), while adjustment of carboxylation capacity is largely achieved through bulk changes in per leaf area protein content. </w:t>
-      </w:r>
-    </w:p>
-    <w:p>
-      <w:pPr>
-        <w:rPr>
-          <w:strike/>
-        </w:rPr>
-      </w:pPr>
-    </w:p>
-    <w:p>
-      <w:pPr>
-        <w:rPr>
-          <w:i/>
-        </w:rPr>
-      </w:pPr>
-      <w:r>
-        <w:rPr>
-          <w:i/>
-        </w:rPr>
-        <w:t>d.) protein abundance</w:t>
-      </w:r>
-      <w:r>
-        <w:rPr>
-          <w:i/>
-        </w:rPr>
-        <w:t>/concentration/LMA</w:t>
-      </w:r>
-      <w:r>
-        <w:rPr>
-          <w:i/>
-        </w:rPr>
-        <w:t xml:space="preserve"> multiple regressions</w:t>
-      </w:r>
-    </w:p>
-    <w:p>
-      <w:r>
-        <w:t>Demands for extra Calvin cycle protein at low temperatures (due to temperature dependence of enzyme kinetics) and in water limited environments (to maximise CO2 drawdown at low stomatal conductance) were complementary:</w:t>
-      </w:r>
-      <w:r>
-        <w:t xml:space="preserve"> </w:t>
-      </w:r>
-      <w:r>
-        <w:t xml:space="preserve">leaves sampled at cold dry sites required the most protein, while leaves from warm wet sites experienced neither constraint, having both </w:t>
-      </w:r>
-      <w:proofErr w:type="spellStart"/>
-      <w:r>
-        <w:t>CC</w:t>
-      </w:r>
-      <w:r>
-        <w:rPr>
-          <w:vertAlign w:val="subscript"/>
-        </w:rPr>
-        <w:t>area</w:t>
-      </w:r>
-      <w:proofErr w:type="spellEnd"/>
-      <w:r>
-        <w:t xml:space="preserve"> and low LMA.</w:t>
-      </w:r>
-    </w:p>
-    <w:p>
-      <w:r>
-        <w:t>The role of LMA v</w:t>
-      </w:r>
-      <w:r>
-        <w:t>er</w:t>
-      </w:r>
-      <w:r>
-        <w:t>s</w:t>
-      </w:r>
-      <w:r>
-        <w:t xml:space="preserve">us </w:t>
-      </w:r>
-      <w:r>
-        <w:t>protein concentration (</w:t>
-      </w:r>
-      <w:r>
-        <w:t>Calvin cycle protein</w:t>
-      </w:r>
-      <w:r>
-        <w:t xml:space="preserve"> as a fraction of leaf dry mass</w:t>
-      </w:r>
-      <w:r>
-        <w:t xml:space="preserve">, </w:t>
-      </w:r>
-      <w:proofErr w:type="spellStart"/>
-      <w:r>
-        <w:t>CC</w:t>
-      </w:r>
-      <w:r>
-        <w:rPr>
-          <w:vertAlign w:val="subscript"/>
-        </w:rPr>
-        <w:t>conc</w:t>
-      </w:r>
-      <w:proofErr w:type="spellEnd"/>
-      <w:r>
-        <w:t xml:space="preserve">) </w:t>
-      </w:r>
-      <w:r>
-        <w:t>in d</w:t>
-      </w:r>
-      <w:r>
-        <w:t xml:space="preserve">etermining </w:t>
-      </w:r>
-      <w:proofErr w:type="spellStart"/>
-      <w:r>
-        <w:t>CC</w:t>
-      </w:r>
-      <w:r>
-        <w:rPr>
-          <w:vertAlign w:val="subscript"/>
-        </w:rPr>
-        <w:t>area</w:t>
-      </w:r>
-      <w:commentRangeStart w:id="5"/>
-      <w:proofErr w:type="spellEnd"/>
-      <w:r>
-        <w:t xml:space="preserve"> depend</w:t>
-      </w:r>
-      <w:r>
-        <w:t>ed</w:t>
-      </w:r>
-      <w:r>
-        <w:t xml:space="preserve"> interactively on MAP and MAT</w:t>
-      </w:r>
-      <w:r>
-        <w:t xml:space="preserve"> (</w:t>
-      </w:r>
-      <w:commentRangeEnd w:id="5"/>
       <w:r>
         <w:rPr>
           <w:rStyle w:val="CommentReference"/>
           <w:lang w:val="en-GB"/>
         </w:rPr>
-        <w:commentReference w:id="5"/>
+        <w:commentReference w:id="4"/>
       </w:r>
       <w:r>
         <w:t>Fig 3d-ii</w:t>
@@ -2065,7 +2078,52 @@
       </w:r>
     </w:p>
     <w:p/>
+    <w:p>
+      <w:r>
+        <w:t>SUMMARY</w:t>
+      </w:r>
+    </w:p>
     <w:p/>
+    <w:p>
+      <w:pPr>
+        <w:pStyle w:val="ListParagraph"/>
+        <w:numPr>
+          <w:ilvl w:val="0"/>
+          <w:numId w:val="1"/>
+        </w:numPr>
+      </w:pPr>
+      <w:r>
+        <w:t>We believe this study is harbinger of widespread use of one-pass protein quantification to study ecological distribution of proteins, both those with well-understood function and those where function uncertain</w:t>
+      </w:r>
+    </w:p>
+    <w:p>
+      <w:pPr>
+        <w:pStyle w:val="ListParagraph"/>
+        <w:numPr>
+          <w:ilvl w:val="1"/>
+          <w:numId w:val="1"/>
+        </w:numPr>
+      </w:pPr>
+      <w:r>
+        <w:t>Potentially some kind of map?</w:t>
+      </w:r>
+    </w:p>
+    <w:p>
+      <w:pPr>
+        <w:pStyle w:val="ListParagraph"/>
+        <w:numPr>
+          <w:ilvl w:val="1"/>
+          <w:numId w:val="1"/>
+        </w:numPr>
+      </w:pPr>
+      <w:r>
+        <w:t>Possibly might choose to point out that strongly divergent ratios of quantity of certain protein pairs probably indicates strongly-divergent activity? – or could reserve that point to make elsewhere</w:t>
+      </w:r>
+    </w:p>
+    <w:p>
+      <w:bookmarkStart w:id="5" w:name="_GoBack"/>
+      <w:bookmarkEnd w:id="5"/>
+    </w:p>
     <w:sectPr>
       <w:pgSz w:w="11906" w:h="16838"/>
       <w:pgMar w:top="1440" w:right="1440" w:bottom="1440" w:left="1440" w:header="708" w:footer="708" w:gutter="0"/>
@@ -2542,7 +2600,7 @@
       </w:r>
     </w:p>
   </w:comment>
-  <w:comment w:id="4" w:author="James Lawson" w:date="2017-07-28T15:43:00Z" w:initials="JL">
+  <w:comment w:id="3" w:author="James Lawson" w:date="2017-07-28T15:43:00Z" w:initials="JL">
     <w:p>
       <w:pPr>
         <w:pStyle w:val="CommentText"/>
@@ -2578,7 +2636,7 @@
       </w:pPr>
     </w:p>
   </w:comment>
-  <w:comment w:id="5" w:author="Mark Westoby" w:date="2017-07-12T10:30:00Z" w:initials="MW">
+  <w:comment w:id="4" w:author="Mark Westoby" w:date="2017-07-12T10:30:00Z" w:initials="MW">
     <w:p>
       <w:pPr>
         <w:pStyle w:val="CommentText"/>
@@ -2621,6 +2679,100 @@
   <w15:commentEx w15:paraId="71786458" w15:done="0"/>
   <w15:commentEx w15:paraId="5D9E38B7" w15:done="0"/>
 </w15:commentsEx>
+</file>
+
+<file path=word/numbering.xml><?xml version="1.0" encoding="utf-8"?>
+<w:numbering xmlns:wpc="http://schemas.microsoft.com/office/word/2010/wordprocessingCanvas" xmlns:cx="http://schemas.microsoft.com/office/drawing/2014/chartex" xmlns:cx1="http://schemas.microsoft.com/office/drawing/2015/9/8/chartex" xmlns:mc="http://schemas.openxmlformats.org/markup-compatibility/2006" xmlns:o="urn:schemas-microsoft-com:office:office" xmlns:r="http://schemas.openxmlformats.org/officeDocument/2006/relationships" xmlns:m="http://schemas.openxmlformats.org/officeDocument/2006/math" xmlns:v="urn:schemas-microsoft-com:vml" xmlns:wp14="http://schemas.microsoft.com/office/word/2010/wordprocessingDrawing" xmlns:wp="http://schemas.openxmlformats.org/drawingml/2006/wordprocessingDrawing" xmlns:w10="urn:schemas-microsoft-com:office:word" xmlns:w="http://schemas.openxmlformats.org/wordprocessingml/2006/main" xmlns:w14="http://schemas.microsoft.com/office/word/2010/wordml" xmlns:w15="http://schemas.microsoft.com/office/word/2012/wordml" xmlns:w16se="http://schemas.microsoft.com/office/word/2015/wordml/symex" xmlns:wpg="http://schemas.microsoft.com/office/word/2010/wordprocessingGroup" xmlns:wpi="http://schemas.microsoft.com/office/word/2010/wordprocessingInk" xmlns:wne="http://schemas.microsoft.com/office/word/2006/wordml" xmlns:wps="http://schemas.microsoft.com/office/word/2010/wordprocessingShape" mc:Ignorable="w14 w15 w16se wp14">
+  <w:abstractNum w:abstractNumId="0" w15:restartNumberingAfterBreak="0">
+    <w:nsid w:val="0C2F23EA"/>
+    <w:multiLevelType w:val="multilevel"/>
+    <w:tmpl w:val="0409001F"/>
+    <w:lvl w:ilvl="0">
+      <w:start w:val="1"/>
+      <w:numFmt w:val="decimal"/>
+      <w:lvlText w:val="%1."/>
+      <w:lvlJc w:val="left"/>
+      <w:pPr>
+        <w:ind w:left="360" w:hanging="360"/>
+      </w:pPr>
+    </w:lvl>
+    <w:lvl w:ilvl="1">
+      <w:start w:val="1"/>
+      <w:numFmt w:val="decimal"/>
+      <w:lvlText w:val="%1.%2."/>
+      <w:lvlJc w:val="left"/>
+      <w:pPr>
+        <w:ind w:left="792" w:hanging="432"/>
+      </w:pPr>
+    </w:lvl>
+    <w:lvl w:ilvl="2">
+      <w:start w:val="1"/>
+      <w:numFmt w:val="decimal"/>
+      <w:lvlText w:val="%1.%2.%3."/>
+      <w:lvlJc w:val="left"/>
+      <w:pPr>
+        <w:ind w:left="1224" w:hanging="504"/>
+      </w:pPr>
+    </w:lvl>
+    <w:lvl w:ilvl="3">
+      <w:start w:val="1"/>
+      <w:numFmt w:val="decimal"/>
+      <w:lvlText w:val="%1.%2.%3.%4."/>
+      <w:lvlJc w:val="left"/>
+      <w:pPr>
+        <w:ind w:left="1728" w:hanging="648"/>
+      </w:pPr>
+    </w:lvl>
+    <w:lvl w:ilvl="4">
+      <w:start w:val="1"/>
+      <w:numFmt w:val="decimal"/>
+      <w:lvlText w:val="%1.%2.%3.%4.%5."/>
+      <w:lvlJc w:val="left"/>
+      <w:pPr>
+        <w:ind w:left="2232" w:hanging="792"/>
+      </w:pPr>
+    </w:lvl>
+    <w:lvl w:ilvl="5">
+      <w:start w:val="1"/>
+      <w:numFmt w:val="decimal"/>
+      <w:lvlText w:val="%1.%2.%3.%4.%5.%6."/>
+      <w:lvlJc w:val="left"/>
+      <w:pPr>
+        <w:ind w:left="2736" w:hanging="936"/>
+      </w:pPr>
+    </w:lvl>
+    <w:lvl w:ilvl="6">
+      <w:start w:val="1"/>
+      <w:numFmt w:val="decimal"/>
+      <w:lvlText w:val="%1.%2.%3.%4.%5.%6.%7."/>
+      <w:lvlJc w:val="left"/>
+      <w:pPr>
+        <w:ind w:left="3240" w:hanging="1080"/>
+      </w:pPr>
+    </w:lvl>
+    <w:lvl w:ilvl="7">
+      <w:start w:val="1"/>
+      <w:numFmt w:val="decimal"/>
+      <w:lvlText w:val="%1.%2.%3.%4.%5.%6.%7.%8."/>
+      <w:lvlJc w:val="left"/>
+      <w:pPr>
+        <w:ind w:left="3744" w:hanging="1224"/>
+      </w:pPr>
+    </w:lvl>
+    <w:lvl w:ilvl="8">
+      <w:start w:val="1"/>
+      <w:numFmt w:val="decimal"/>
+      <w:lvlText w:val="%1.%2.%3.%4.%5.%6.%7.%8.%9."/>
+      <w:lvlJc w:val="left"/>
+      <w:pPr>
+        <w:ind w:left="4320" w:hanging="1440"/>
+      </w:pPr>
+    </w:lvl>
+  </w:abstractNum>
+  <w:num w:numId="1">
+    <w:abstractNumId w:val="0"/>
+  </w:num>
+</w:numbering>
 </file>
 
 <file path=word/people.xml><?xml version="1.0" encoding="utf-8"?>
@@ -3165,6 +3317,23 @@
       <w:iCs/>
     </w:rPr>
   </w:style>
+  <w:style w:type="paragraph" w:styleId="ListParagraph">
+    <w:name w:val="List Paragraph"/>
+    <w:basedOn w:val="Normal"/>
+    <w:uiPriority w:val="34"/>
+    <w:qFormat/>
+    <w:rsid w:val="00DC6EF7"/>
+    <w:pPr>
+      <w:spacing w:after="0" w:line="240" w:lineRule="auto"/>
+      <w:ind w:left="720"/>
+      <w:contextualSpacing/>
+    </w:pPr>
+    <w:rPr>
+      <w:sz w:val="24"/>
+      <w:szCs w:val="24"/>
+      <w:lang w:val="en-GB"/>
+    </w:rPr>
+  </w:style>
 </w:styles>
 </file>
 

</xml_diff>